<commit_message>
Organizado ETL faltando apenas a conexão
</commit_message>
<xml_diff>
--- a/roteiro.docx
+++ b/roteiro.docx
@@ -60,8 +60,14 @@
           <w:ilvl w:val="1"/>
           <w:numId w:val="1"/>
         </w:numPr>
-      </w:pPr>
-      <w:r>
+        <w:rPr>
+          <w:color w:val="FF0000"/>
+        </w:rPr>
+      </w:pPr>
+      <w:r>
+        <w:rPr>
+          <w:color w:val="FF0000"/>
+        </w:rPr>
         <w:t>Transformação: Limpeza, normalização e criação de novas colunas úteis.</w:t>
       </w:r>
     </w:p>
@@ -71,8 +77,14 @@
           <w:ilvl w:val="1"/>
           <w:numId w:val="1"/>
         </w:numPr>
-      </w:pPr>
-      <w:r>
+        <w:rPr>
+          <w:color w:val="FF0000"/>
+        </w:rPr>
+      </w:pPr>
+      <w:r>
+        <w:rPr>
+          <w:color w:val="FF0000"/>
+        </w:rPr>
         <w:t>Carga: Salvar os dados transformados em um banco de dados (PostgreSQL ou outro).</w:t>
       </w:r>
     </w:p>
@@ -190,7 +202,7 @@
     <w:p>
       <w:r>
         <w:pict w14:anchorId="111A3884">
-          <v:rect id="_x0000_i1043" style="width:0;height:1.5pt" o:hralign="center" o:hrstd="t" o:hr="t" fillcolor="#a0a0a0" stroked="f"/>
+          <v:rect id="_x0000_i1025" style="width:0;height:1.5pt" o:hralign="center" o:hrstd="t" o:hr="t" fillcolor="#a0a0a0" stroked="f"/>
         </w:pict>
       </w:r>
     </w:p>
@@ -794,7 +806,7 @@
     <w:p>
       <w:r>
         <w:pict w14:anchorId="35F6ECE8">
-          <v:rect id="_x0000_i1044" style="width:0;height:1.5pt" o:hralign="center" o:hrstd="t" o:hr="t" fillcolor="#a0a0a0" stroked="f"/>
+          <v:rect id="_x0000_i1026" style="width:0;height:1.5pt" o:hralign="center" o:hrstd="t" o:hr="t" fillcolor="#a0a0a0" stroked="f"/>
         </w:pict>
       </w:r>
     </w:p>
@@ -1063,7 +1075,7 @@
     <w:p>
       <w:r>
         <w:pict w14:anchorId="5CEB48A9">
-          <v:rect id="_x0000_i1045" style="width:0;height:1.5pt" o:hralign="center" o:hrstd="t" o:hr="t" fillcolor="#a0a0a0" stroked="f"/>
+          <v:rect id="_x0000_i1027" style="width:0;height:1.5pt" o:hralign="center" o:hrstd="t" o:hr="t" fillcolor="#a0a0a0" stroked="f"/>
         </w:pict>
       </w:r>
     </w:p>
@@ -1488,59 +1500,31 @@
       </w:r>
     </w:p>
     <w:p>
-      <w:pPr>
-        <w:rPr>
-          <w:lang w:val="en-US"/>
-        </w:rPr>
-      </w:pPr>
-      <w:r>
-        <w:rPr>
-          <w:lang w:val="en-US"/>
-        </w:rPr>
+      <w:proofErr w:type="spellStart"/>
+      <w:r>
         <w:t>python</w:t>
       </w:r>
-    </w:p>
-    <w:p>
-      <w:pPr>
-        <w:rPr>
-          <w:lang w:val="en-US"/>
-        </w:rPr>
-      </w:pPr>
+      <w:proofErr w:type="spellEnd"/>
+    </w:p>
+    <w:p>
       <w:proofErr w:type="spellStart"/>
       <w:r>
-        <w:rPr>
-          <w:lang w:val="en-US"/>
-        </w:rPr>
         <w:t>CopiarEditar</w:t>
       </w:r>
       <w:proofErr w:type="spellEnd"/>
     </w:p>
     <w:p>
-      <w:pPr>
-        <w:rPr>
-          <w:lang w:val="en-US"/>
-        </w:rPr>
-      </w:pPr>
-      <w:r>
-        <w:rPr>
-          <w:lang w:val="en-US"/>
-        </w:rPr>
+      <w:r>
         <w:t>print(</w:t>
       </w:r>
       <w:proofErr w:type="spellStart"/>
       <w:proofErr w:type="gramStart"/>
       <w:r>
-        <w:rPr>
-          <w:lang w:val="en-US"/>
-        </w:rPr>
         <w:t>df.isnull</w:t>
       </w:r>
       <w:proofErr w:type="spellEnd"/>
       <w:proofErr w:type="gramEnd"/>
       <w:r>
-        <w:rPr>
-          <w:lang w:val="en-US"/>
-        </w:rPr>
         <w:t>().sum())</w:t>
       </w:r>
     </w:p>
@@ -4733,6 +4717,7 @@
   <w:style w:type="character" w:default="1" w:styleId="Fontepargpadro">
     <w:name w:val="Default Paragraph Font"/>
     <w:uiPriority w:val="1"/>
+    <w:semiHidden/>
     <w:unhideWhenUsed/>
   </w:style>
   <w:style w:type="table" w:default="1" w:styleId="Tabelanormal">

</xml_diff>

<commit_message>
Adicionado arquivo do Power BI para visualizar os dados
</commit_message>
<xml_diff>
--- a/roteiro.docx
+++ b/roteiro.docx
@@ -14,6 +14,54 @@
           <w:b/>
           <w:bCs/>
         </w:rPr>
+        <w:t xml:space="preserve">Projeto para estudos dos indicadores da educação no Brasil. Dados referentes ao ano de 2021 e coletados no Kaggle pelo seguinte link: </w:t>
+      </w:r>
+    </w:p>
+    <w:p>
+      <w:pPr>
+        <w:rPr>
+          <w:b/>
+          <w:bCs/>
+        </w:rPr>
+      </w:pPr>
+      <w:hyperlink r:id="rId5" w:history="1">
+        <w:r>
+          <w:rPr>
+            <w:rStyle w:val="Hyperlink"/>
+            <w:b/>
+            <w:bCs/>
+          </w:rPr>
+          <w:t>https://www.kaggle.com/datasets/jgabrielsb/2021-educational-data-about-brazil</w:t>
+        </w:r>
+      </w:hyperlink>
+    </w:p>
+    <w:p>
+      <w:pPr>
+        <w:rPr>
+          <w:b/>
+          <w:bCs/>
+        </w:rPr>
+      </w:pPr>
+      <w:r>
+        <w:rPr>
+          <w:b/>
+          <w:bCs/>
+        </w:rPr>
+        <w:t>Dados mesclado de: Pesquisas Estatísticas e Indicadores Educacionais</w:t>
+      </w:r>
+    </w:p>
+    <w:p>
+      <w:pPr>
+        <w:rPr>
+          <w:b/>
+          <w:bCs/>
+        </w:rPr>
+      </w:pPr>
+      <w:r>
+        <w:rPr>
+          <w:b/>
+          <w:bCs/>
+        </w:rPr>
         <w:t>1. Estrutura do Projeto de Engenharia de Dados</w:t>
       </w:r>
     </w:p>
@@ -266,15 +314,7 @@
         <w:t>Tecnologias:</w:t>
       </w:r>
       <w:r>
-        <w:t xml:space="preserve"> Python (pandas), </w:t>
-      </w:r>
-      <w:proofErr w:type="spellStart"/>
-      <w:r>
-        <w:t>SQLAlchemy</w:t>
-      </w:r>
-      <w:proofErr w:type="spellEnd"/>
-      <w:r>
-        <w:t xml:space="preserve"> para integração com bancos de dados.</w:t>
+        <w:t xml:space="preserve"> Python (pandas), SQLAlchemy para integração com bancos de dados.</w:t>
       </w:r>
     </w:p>
     <w:p>
@@ -292,15 +332,7 @@
         <w:t>Objetivo:</w:t>
       </w:r>
       <w:r>
-        <w:t xml:space="preserve"> Carregar os dados do CSV para um </w:t>
-      </w:r>
-      <w:proofErr w:type="spellStart"/>
-      <w:r>
-        <w:t>DataFrame</w:t>
-      </w:r>
-      <w:proofErr w:type="spellEnd"/>
-      <w:r>
-        <w:t xml:space="preserve"> e verificar a qualidade dos dados.</w:t>
+        <w:t xml:space="preserve"> Carregar os dados do CSV para um DataFrame e verificar a qualidade dos dados.</w:t>
       </w:r>
     </w:p>
     <w:p>
@@ -389,6 +421,7 @@
         </w:numPr>
       </w:pPr>
       <w:r>
+        <w:lastRenderedPageBreak/>
         <w:t>Normalizar os dados para facilitar análises.</w:t>
       </w:r>
     </w:p>
@@ -419,7 +452,7 @@
           <w:b/>
           <w:bCs/>
         </w:rPr>
-        <w:t xml:space="preserve"> Carga</w:t>
+        <w:t>Carga</w:t>
       </w:r>
     </w:p>
     <w:p>
@@ -452,7 +485,6 @@
           <w:b/>
           <w:bCs/>
         </w:rPr>
-        <w:lastRenderedPageBreak/>
         <w:t>Estrutura da Tabela:</w:t>
       </w:r>
     </w:p>
@@ -474,11 +506,9 @@
           <w:numId w:val="4"/>
         </w:numPr>
       </w:pPr>
-      <w:proofErr w:type="spellStart"/>
       <w:r>
         <w:t>unidade_geografica</w:t>
       </w:r>
-      <w:proofErr w:type="spellEnd"/>
     </w:p>
     <w:p>
       <w:pPr>
@@ -498,11 +528,9 @@
           <w:numId w:val="4"/>
         </w:numPr>
       </w:pPr>
-      <w:proofErr w:type="spellStart"/>
       <w:r>
         <w:t>taxa_aprovacao_fundamental</w:t>
       </w:r>
-      <w:proofErr w:type="spellEnd"/>
     </w:p>
     <w:p>
       <w:pPr>
@@ -511,11 +539,9 @@
           <w:numId w:val="4"/>
         </w:numPr>
       </w:pPr>
-      <w:proofErr w:type="spellStart"/>
       <w:r>
         <w:t>taxa_reprovacao_fundamental</w:t>
       </w:r>
-      <w:proofErr w:type="spellEnd"/>
     </w:p>
     <w:p>
       <w:pPr>
@@ -524,11 +550,9 @@
           <w:numId w:val="4"/>
         </w:numPr>
       </w:pPr>
-      <w:proofErr w:type="spellStart"/>
       <w:r>
         <w:t>taxa_abandono_fundamental</w:t>
       </w:r>
-      <w:proofErr w:type="spellEnd"/>
     </w:p>
     <w:p>
       <w:pPr>
@@ -537,11 +561,9 @@
           <w:numId w:val="4"/>
         </w:numPr>
       </w:pPr>
-      <w:proofErr w:type="spellStart"/>
       <w:r>
         <w:t>taxa_distorcao_fundamental</w:t>
       </w:r>
-      <w:proofErr w:type="spellEnd"/>
     </w:p>
     <w:p>
       <w:pPr>
@@ -550,11 +572,9 @@
           <w:numId w:val="4"/>
         </w:numPr>
       </w:pPr>
-      <w:proofErr w:type="spellStart"/>
       <w:r>
         <w:t>taxa_aprovacao_medio</w:t>
       </w:r>
-      <w:proofErr w:type="spellEnd"/>
     </w:p>
     <w:p>
       <w:pPr>
@@ -563,11 +583,9 @@
           <w:numId w:val="4"/>
         </w:numPr>
       </w:pPr>
-      <w:proofErr w:type="spellStart"/>
       <w:r>
         <w:t>taxa_reprovacao_medio</w:t>
       </w:r>
-      <w:proofErr w:type="spellEnd"/>
     </w:p>
     <w:p>
       <w:pPr>
@@ -576,11 +594,9 @@
           <w:numId w:val="4"/>
         </w:numPr>
       </w:pPr>
-      <w:proofErr w:type="spellStart"/>
       <w:r>
         <w:t>taxa_abandono_medio</w:t>
       </w:r>
-      <w:proofErr w:type="spellEnd"/>
     </w:p>
     <w:p>
       <w:pPr>
@@ -589,11 +605,9 @@
           <w:numId w:val="4"/>
         </w:numPr>
       </w:pPr>
-      <w:proofErr w:type="spellStart"/>
       <w:r>
         <w:t>taxa_distorcao_medio</w:t>
       </w:r>
-      <w:proofErr w:type="spellEnd"/>
     </w:p>
     <w:p>
       <w:pPr>
@@ -797,6 +811,7 @@
           <w:b/>
           <w:bCs/>
         </w:rPr>
+        <w:lastRenderedPageBreak/>
         <w:t>Colunas Desnecessárias:</w:t>
       </w:r>
       <w:r>
@@ -835,7 +850,6 @@
     </w:p>
     <w:p>
       <w:r>
-        <w:lastRenderedPageBreak/>
         <w:t xml:space="preserve">Agora, vamos iniciar a </w:t>
       </w:r>
       <w:r>
@@ -910,21 +924,12 @@
           <w:numId w:val="7"/>
         </w:numPr>
       </w:pPr>
-      <w:proofErr w:type="gramStart"/>
-      <w:r>
-        <w:rPr>
-          <w:b/>
-          <w:bCs/>
-        </w:rPr>
-        <w:t>Criar novas</w:t>
-      </w:r>
-      <w:proofErr w:type="gramEnd"/>
-      <w:r>
-        <w:rPr>
-          <w:b/>
-          <w:bCs/>
-        </w:rPr>
-        <w:t xml:space="preserve"> colunas</w:t>
+      <w:r>
+        <w:rPr>
+          <w:b/>
+          <w:bCs/>
+        </w:rPr>
+        <w:t>Criar novas colunas</w:t>
       </w:r>
       <w:r>
         <w:t xml:space="preserve"> úteis, como médias por região.</w:t>
@@ -995,21 +1000,8 @@
         </w:numPr>
       </w:pPr>
       <w:r>
-        <w:t xml:space="preserve">"FUND </w:t>
-      </w:r>
-      <w:proofErr w:type="spellStart"/>
-      <w:r>
-        <w:t>Apr</w:t>
-      </w:r>
-      <w:proofErr w:type="spellEnd"/>
-      <w:r>
-        <w:t xml:space="preserve">" → </w:t>
-      </w:r>
-      <w:proofErr w:type="spellStart"/>
-      <w:r>
-        <w:t>taxa_aprovacao_fundamental</w:t>
-      </w:r>
-      <w:proofErr w:type="spellEnd"/>
+        <w:t>"FUND Apr" → taxa_aprovacao_fundamental</w:t>
+      </w:r>
     </w:p>
     <w:p>
       <w:pPr>
@@ -1019,21 +1011,8 @@
         </w:numPr>
       </w:pPr>
       <w:r>
-        <w:t xml:space="preserve">"MED </w:t>
-      </w:r>
-      <w:proofErr w:type="spellStart"/>
-      <w:r>
-        <w:t>Aban</w:t>
-      </w:r>
-      <w:proofErr w:type="spellEnd"/>
-      <w:r>
-        <w:t xml:space="preserve">" → </w:t>
-      </w:r>
-      <w:proofErr w:type="spellStart"/>
-      <w:r>
-        <w:t>taxa_abandono_medio</w:t>
-      </w:r>
-      <w:proofErr w:type="spellEnd"/>
+        <w:t>"MED Aban" → taxa_abandono_medio</w:t>
+      </w:r>
     </w:p>
     <w:p>
       <w:pPr>
@@ -1043,18 +1022,8 @@
         </w:numPr>
       </w:pPr>
       <w:r>
-        <w:t xml:space="preserve">"Remuneração Média" → </w:t>
-      </w:r>
-      <w:proofErr w:type="spellStart"/>
-      <w:r>
-        <w:t>remuneracao_</w:t>
-      </w:r>
-      <w:proofErr w:type="gramStart"/>
-      <w:r>
-        <w:t>media</w:t>
-      </w:r>
-      <w:proofErr w:type="spellEnd"/>
-      <w:proofErr w:type="gramEnd"/>
+        <w:t>"Remuneração Média" → remuneracao_media</w:t>
+      </w:r>
     </w:p>
     <w:p>
       <w:pPr>
@@ -1064,13 +1033,8 @@
         </w:numPr>
       </w:pPr>
       <w:r>
-        <w:t xml:space="preserve">"FUND Nota Matemática" → </w:t>
-      </w:r>
-      <w:proofErr w:type="spellStart"/>
-      <w:r>
-        <w:t>nota_matematica_fundamental</w:t>
-      </w:r>
-      <w:proofErr w:type="spellEnd"/>
+        <w:t>"FUND Nota Matemática" → nota_matematica_fundamental</w:t>
+      </w:r>
     </w:p>
     <w:p>
       <w:r>
@@ -1179,29 +1143,8 @@
         </w:rPr>
         <w:t xml:space="preserve">It seems like I can’t do more advanced data analysis right now. </w:t>
       </w:r>
-      <w:proofErr w:type="spellStart"/>
-      <w:r>
-        <w:t>Please</w:t>
-      </w:r>
-      <w:proofErr w:type="spellEnd"/>
-      <w:r>
-        <w:t xml:space="preserve"> </w:t>
-      </w:r>
-      <w:proofErr w:type="spellStart"/>
-      <w:r>
-        <w:t>try</w:t>
-      </w:r>
-      <w:proofErr w:type="spellEnd"/>
-      <w:r>
-        <w:t xml:space="preserve"> </w:t>
-      </w:r>
-      <w:proofErr w:type="spellStart"/>
-      <w:r>
-        <w:t>again</w:t>
-      </w:r>
-      <w:proofErr w:type="spellEnd"/>
-      <w:r>
-        <w:t xml:space="preserve"> later.</w:t>
+      <w:r>
+        <w:t>Please try again later.</w:t>
       </w:r>
     </w:p>
     <w:p>
@@ -1228,88 +1171,19 @@
       </w:r>
     </w:p>
     <w:p>
-      <w:proofErr w:type="spellStart"/>
       <w:r>
         <w:t>python</w:t>
       </w:r>
-      <w:proofErr w:type="spellEnd"/>
-    </w:p>
-    <w:p>
-      <w:proofErr w:type="spellStart"/>
+    </w:p>
+    <w:p>
       <w:r>
         <w:t>CopiarEditar</w:t>
       </w:r>
-      <w:proofErr w:type="spellEnd"/>
-    </w:p>
-    <w:p>
-      <w:proofErr w:type="spellStart"/>
-      <w:r>
-        <w:t>df</w:t>
-      </w:r>
-      <w:proofErr w:type="spellEnd"/>
-      <w:r>
-        <w:t>['</w:t>
-      </w:r>
-      <w:proofErr w:type="spellStart"/>
-      <w:r>
-        <w:t>remuneracao_media</w:t>
-      </w:r>
-      <w:proofErr w:type="spellEnd"/>
-      <w:r>
-        <w:t>'</w:t>
-      </w:r>
-      <w:proofErr w:type="gramStart"/>
-      <w:r>
-        <w:t>].</w:t>
-      </w:r>
-      <w:proofErr w:type="spellStart"/>
-      <w:r>
-        <w:t>fillna</w:t>
-      </w:r>
-      <w:proofErr w:type="spellEnd"/>
-      <w:proofErr w:type="gramEnd"/>
-      <w:r>
-        <w:t>(</w:t>
-      </w:r>
-      <w:proofErr w:type="spellStart"/>
-      <w:r>
-        <w:t>df</w:t>
-      </w:r>
-      <w:proofErr w:type="spellEnd"/>
-      <w:r>
-        <w:t>['</w:t>
-      </w:r>
-      <w:proofErr w:type="spellStart"/>
-      <w:r>
-        <w:t>remuneracao_media</w:t>
-      </w:r>
-      <w:proofErr w:type="spellEnd"/>
-      <w:r>
-        <w:t>'].</w:t>
-      </w:r>
-      <w:proofErr w:type="spellStart"/>
-      <w:r>
-        <w:t>mean</w:t>
-      </w:r>
-      <w:proofErr w:type="spellEnd"/>
-      <w:r>
-        <w:t xml:space="preserve">(), </w:t>
-      </w:r>
-      <w:proofErr w:type="spellStart"/>
-      <w:r>
-        <w:t>inplace</w:t>
-      </w:r>
-      <w:proofErr w:type="spellEnd"/>
-      <w:r>
-        <w:t>=</w:t>
-      </w:r>
-      <w:proofErr w:type="spellStart"/>
-      <w:r>
-        <w:t>True</w:t>
-      </w:r>
-      <w:proofErr w:type="spellEnd"/>
-      <w:r>
-        <w:t>)</w:t>
+    </w:p>
+    <w:p>
+      <w:r>
+        <w:lastRenderedPageBreak/>
+        <w:t>df['remuneracao_media'].fillna(df['remuneracao_media'].mean(), inplace=True)</w:t>
       </w:r>
     </w:p>
     <w:p>
@@ -1349,15 +1223,12 @@
           <w:lang w:val="en-US"/>
         </w:rPr>
       </w:pPr>
-      <w:proofErr w:type="spellStart"/>
       <w:r>
         <w:rPr>
           <w:lang w:val="en-US"/>
         </w:rPr>
-        <w:lastRenderedPageBreak/>
         <w:t>CopiarEditar</w:t>
       </w:r>
-      <w:proofErr w:type="spellEnd"/>
     </w:p>
     <w:p>
       <w:pPr>
@@ -1365,120 +1236,24 @@
           <w:lang w:val="en-US"/>
         </w:rPr>
       </w:pPr>
-      <w:proofErr w:type="spellStart"/>
       <w:r>
         <w:rPr>
           <w:lang w:val="en-US"/>
         </w:rPr>
-        <w:t>numeric_cols</w:t>
-      </w:r>
-      <w:proofErr w:type="spellEnd"/>
-      <w:r>
+        <w:t>numeric_cols = df.select_dtypes(include=['float64', 'int64']).columns</w:t>
+      </w:r>
+    </w:p>
+    <w:p>
+      <w:pPr>
         <w:rPr>
           <w:lang w:val="en-US"/>
         </w:rPr>
-        <w:t xml:space="preserve"> = </w:t>
-      </w:r>
-      <w:proofErr w:type="spellStart"/>
-      <w:proofErr w:type="gramStart"/>
+      </w:pPr>
       <w:r>
         <w:rPr>
           <w:lang w:val="en-US"/>
         </w:rPr>
-        <w:t>df.select</w:t>
-      </w:r>
-      <w:proofErr w:type="gramEnd"/>
-      <w:r>
-        <w:rPr>
-          <w:lang w:val="en-US"/>
-        </w:rPr>
-        <w:t>_dtypes</w:t>
-      </w:r>
-      <w:proofErr w:type="spellEnd"/>
-      <w:r>
-        <w:rPr>
-          <w:lang w:val="en-US"/>
-        </w:rPr>
-        <w:t>(include=['float64', 'int64']).columns</w:t>
-      </w:r>
-    </w:p>
-    <w:p>
-      <w:pPr>
-        <w:rPr>
-          <w:lang w:val="en-US"/>
-        </w:rPr>
-      </w:pPr>
-      <w:proofErr w:type="spellStart"/>
-      <w:r>
-        <w:rPr>
-          <w:lang w:val="en-US"/>
-        </w:rPr>
-        <w:t>df</w:t>
-      </w:r>
-      <w:proofErr w:type="spellEnd"/>
-      <w:r>
-        <w:rPr>
-          <w:lang w:val="en-US"/>
-        </w:rPr>
-        <w:t>[</w:t>
-      </w:r>
-      <w:proofErr w:type="spellStart"/>
-      <w:r>
-        <w:rPr>
-          <w:lang w:val="en-US"/>
-        </w:rPr>
-        <w:t>numeric_cols</w:t>
-      </w:r>
-      <w:proofErr w:type="spellEnd"/>
-      <w:r>
-        <w:rPr>
-          <w:lang w:val="en-US"/>
-        </w:rPr>
-        <w:t xml:space="preserve">] = </w:t>
-      </w:r>
-      <w:proofErr w:type="spellStart"/>
-      <w:r>
-        <w:rPr>
-          <w:lang w:val="en-US"/>
-        </w:rPr>
-        <w:t>df</w:t>
-      </w:r>
-      <w:proofErr w:type="spellEnd"/>
-      <w:r>
-        <w:rPr>
-          <w:lang w:val="en-US"/>
-        </w:rPr>
-        <w:t>[</w:t>
-      </w:r>
-      <w:proofErr w:type="spellStart"/>
-      <w:r>
-        <w:rPr>
-          <w:lang w:val="en-US"/>
-        </w:rPr>
-        <w:t>numeric_cols</w:t>
-      </w:r>
-      <w:proofErr w:type="spellEnd"/>
-      <w:proofErr w:type="gramStart"/>
-      <w:r>
-        <w:rPr>
-          <w:lang w:val="en-US"/>
-        </w:rPr>
-        <w:t>].</w:t>
-      </w:r>
-      <w:proofErr w:type="spellStart"/>
-      <w:r>
-        <w:rPr>
-          <w:lang w:val="en-US"/>
-        </w:rPr>
-        <w:t>fillna</w:t>
-      </w:r>
-      <w:proofErr w:type="spellEnd"/>
-      <w:proofErr w:type="gramEnd"/>
-      <w:r>
-        <w:rPr>
-          <w:lang w:val="en-US"/>
-        </w:rPr>
-        <w:t>(0)</w:t>
+        <w:t>df[numeric_cols] = df[numeric_cols].fillna(0)</w:t>
       </w:r>
     </w:p>
     <w:p>
@@ -1500,32 +1275,18 @@
       </w:r>
     </w:p>
     <w:p>
-      <w:proofErr w:type="spellStart"/>
       <w:r>
         <w:t>python</w:t>
       </w:r>
-      <w:proofErr w:type="spellEnd"/>
-    </w:p>
-    <w:p>
-      <w:proofErr w:type="spellStart"/>
+    </w:p>
+    <w:p>
       <w:r>
         <w:t>CopiarEditar</w:t>
       </w:r>
-      <w:proofErr w:type="spellEnd"/>
-    </w:p>
-    <w:p>
-      <w:r>
-        <w:t>print(</w:t>
-      </w:r>
-      <w:proofErr w:type="spellStart"/>
-      <w:proofErr w:type="gramStart"/>
-      <w:r>
-        <w:t>df.isnull</w:t>
-      </w:r>
-      <w:proofErr w:type="spellEnd"/>
-      <w:proofErr w:type="gramEnd"/>
-      <w:r>
-        <w:t>().sum())</w:t>
+    </w:p>
+    <w:p>
+      <w:r>
+        <w:t>print(df.isnull().sum())</w:t>
       </w:r>
     </w:p>
     <w:p>
@@ -1709,15 +1470,8 @@
         </w:numPr>
       </w:pPr>
       <w:r>
-        <w:t>Utilizar técnicas de agrupamento (K-</w:t>
-      </w:r>
-      <w:proofErr w:type="spellStart"/>
-      <w:r>
-        <w:t>Means</w:t>
-      </w:r>
-      <w:proofErr w:type="spellEnd"/>
-      <w:r>
-        <w:t>, DBSCAN) para categorizar regiões com perfis educacionais semelhantes.</w:t>
+        <w:lastRenderedPageBreak/>
+        <w:t>Utilizar técnicas de agrupamento (K-Means, DBSCAN) para categorizar regiões com perfis educacionais semelhantes.</w:t>
       </w:r>
     </w:p>
     <w:p>
@@ -1754,7 +1508,6 @@
         </w:numPr>
       </w:pPr>
       <w:r>
-        <w:lastRenderedPageBreak/>
         <w:t>Se houver dados de diferentes anos, criar uma análise histórica para ver evolução da educação no Brasil.</w:t>
       </w:r>
     </w:p>
@@ -5031,6 +4784,29 @@
       <w:spacing w:val="5"/>
     </w:rPr>
   </w:style>
+  <w:style w:type="character" w:styleId="Hyperlink">
+    <w:name w:val="Hyperlink"/>
+    <w:basedOn w:val="Fontepargpadro"/>
+    <w:uiPriority w:val="99"/>
+    <w:unhideWhenUsed/>
+    <w:rsid w:val="00A631D8"/>
+    <w:rPr>
+      <w:color w:val="467886" w:themeColor="hyperlink"/>
+      <w:u w:val="single"/>
+    </w:rPr>
+  </w:style>
+  <w:style w:type="character" w:styleId="MenoPendente">
+    <w:name w:val="Unresolved Mention"/>
+    <w:basedOn w:val="Fontepargpadro"/>
+    <w:uiPriority w:val="99"/>
+    <w:semiHidden/>
+    <w:unhideWhenUsed/>
+    <w:rsid w:val="00A631D8"/>
+    <w:rPr>
+      <w:color w:val="605E5C"/>
+      <w:shd w:val="clear" w:color="auto" w:fill="E1DFDD"/>
+    </w:rPr>
+  </w:style>
 </w:styles>
 </file>
 

</xml_diff>

<commit_message>
Adicionado o README.md no projeto
</commit_message>
<xml_diff>
--- a/roteiro.docx
+++ b/roteiro.docx
@@ -222,8 +222,14 @@
           <w:ilvl w:val="1"/>
           <w:numId w:val="1"/>
         </w:numPr>
-      </w:pPr>
-      <w:r>
+        <w:rPr>
+          <w:color w:val="FF0000"/>
+        </w:rPr>
+      </w:pPr>
+      <w:r>
+        <w:rPr>
+          <w:color w:val="FF0000"/>
+        </w:rPr>
         <w:t>Construção de gráficos e tabelas dinâmicas para análise.</w:t>
       </w:r>
     </w:p>
@@ -233,8 +239,14 @@
           <w:ilvl w:val="1"/>
           <w:numId w:val="1"/>
         </w:numPr>
-      </w:pPr>
-      <w:r>
+        <w:rPr>
+          <w:color w:val="FF0000"/>
+        </w:rPr>
+      </w:pPr>
+      <w:r>
+        <w:rPr>
+          <w:color w:val="FF0000"/>
+        </w:rPr>
         <w:t>Adicionar filtros interativos.</w:t>
       </w:r>
     </w:p>

</xml_diff>